<commit_message>
Se modifico el formato word
</commit_message>
<xml_diff>
--- a/public/solicitudes/1_12345678.docx
+++ b/public/solicitudes/1_12345678.docx
@@ -517,7 +517,7 @@
                 <w:sz w:val="18"/>
                 <w:szCs w:val="18"/>
               </w:rPr>
-              <w:t>X</w:t>
+              <w:t/>
             </w:r>
           </w:p>
         </w:tc>
@@ -1257,7 +1257,7 @@
                 <w:sz w:val="18"/>
                 <w:szCs w:val="18"/>
               </w:rPr>
-              <w:t>${facultad_q}</w:t>
+              <w:t/>
             </w:r>
           </w:p>
         </w:tc>

</xml_diff>

<commit_message>
Se modifico la base de datos
</commit_message>
<xml_diff>
--- a/public/solicitudes/1_12345678.docx
+++ b/public/solicitudes/1_12345678.docx
@@ -179,7 +179,7 @@
                 <w:sz w:val="18"/>
                 <w:szCs w:val="18"/>
               </w:rPr>
-              <w:t>2024-02-22 04:47:01</w:t>
+              <w:t>2024-03-04 14:18:15</w:t>
             </w:r>
           </w:p>
         </w:tc>
@@ -517,7 +517,7 @@
                 <w:sz w:val="18"/>
                 <w:szCs w:val="18"/>
               </w:rPr>
-              <w:t/>
+              <w:t>X</w:t>
             </w:r>
           </w:p>
         </w:tc>
@@ -698,7 +698,7 @@
                 <w:szCs w:val="18"/>
                 <w:lang w:eastAsia="es-PE"/>
               </w:rPr>
-              <w:t>Agresividad Física</w:t>
+              <w:t>Agresividad</w:t>
             </w:r>
           </w:p>
           <w:p>
@@ -996,7 +996,7 @@
                 <w:sz w:val="18"/>
                 <w:szCs w:val="18"/>
               </w:rPr>
-              <w:t>966828266</w:t>
+              <w:t>956235689</w:t>
             </w:r>
           </w:p>
         </w:tc>
@@ -1201,7 +1201,7 @@
                 <w:sz w:val="18"/>
                 <w:szCs w:val="18"/>
               </w:rPr>
-              <w:t>Grealis Borda Tupa</w:t>
+              <w:t>Arturo Vidal quispe</w:t>
             </w:r>
           </w:p>
         </w:tc>
@@ -1313,7 +1313,7 @@
                 <w:sz w:val="18"/>
                 <w:szCs w:val="18"/>
               </w:rPr>
-              <w:t>CPU</w:t>
+              <w:t>UIFI</w:t>
             </w:r>
           </w:p>
         </w:tc>
@@ -1369,7 +1369,7 @@
                 <w:sz w:val="18"/>
                 <w:szCs w:val="18"/>
               </w:rPr>
-              <w:t>Docente</w:t>
+              <w:t>Director</w:t>
             </w:r>
           </w:p>
         </w:tc>
@@ -1425,14 +1425,14 @@
                 <w:sz w:val="18"/>
                 <w:szCs w:val="18"/>
               </w:rPr>
-              <w:t>925262620</w:t>
+              <w:t>966232323</w:t>
             </w:r>
           </w:p>
         </w:tc>
       </w:tr>
       <w:tr>
         <w:trPr>
-          <w:trHeight w:val="2682"/>
+          <w:trHeight w:val="2115"/>
         </w:trPr>
         <w:tc>
           <w:tcPr>
@@ -1492,104 +1492,8 @@
                 <w:sz w:val="18"/>
                 <w:szCs w:val="18"/>
               </w:rPr>
-              <w:t>El caso surge en la Universidad Nacional Micaela Bastidas de Apurímac a las 10.00 de la mañana, dicho docente vino en un estado ebrio, empezó hablando incongruencias y es allí donde quiso agredirme  físicamente </w:t>
-            </w:r>
-          </w:p>
-          <w:p>
-            <w:pPr>
-              <w:pStyle w:val="NormalWeb"/>
-              <w:spacing w:before="0" w:beforeAutospacing="0" w:after="0" w:afterAutospacing="0"/>
-              <w:jc w:val="both"/>
-              <w:rPr>
-                <w:rFonts w:ascii="Century Gothic" w:hAnsi="Century Gothic" w:cs="Arial"/>
-                <w:sz w:val="18"/>
-                <w:szCs w:val="18"/>
-              </w:rPr>
-            </w:pPr>
-          </w:p>
-          <w:p>
-            <w:pPr>
-              <w:pStyle w:val="NormalWeb"/>
-              <w:spacing w:before="0" w:beforeAutospacing="0" w:after="0" w:afterAutospacing="0"/>
-              <w:jc w:val="both"/>
-              <w:rPr>
-                <w:rFonts w:ascii="Century Gothic" w:hAnsi="Century Gothic" w:cs="Arial"/>
-                <w:sz w:val="18"/>
-                <w:szCs w:val="18"/>
-              </w:rPr>
-            </w:pPr>
-          </w:p>
-          <w:p>
-            <w:pPr>
-              <w:pStyle w:val="NormalWeb"/>
-              <w:spacing w:before="0" w:beforeAutospacing="0" w:after="0" w:afterAutospacing="0"/>
-              <w:jc w:val="both"/>
-              <w:rPr>
-                <w:rFonts w:ascii="Century Gothic" w:hAnsi="Century Gothic" w:cs="Arial"/>
-                <w:sz w:val="18"/>
-                <w:szCs w:val="18"/>
-              </w:rPr>
-            </w:pPr>
-          </w:p>
-          <w:p>
-            <w:pPr>
-              <w:pStyle w:val="NormalWeb"/>
-              <w:spacing w:before="0" w:beforeAutospacing="0" w:after="0" w:afterAutospacing="0"/>
-              <w:jc w:val="both"/>
-              <w:rPr>
-                <w:rFonts w:ascii="Century Gothic" w:hAnsi="Century Gothic" w:cs="Arial"/>
-                <w:sz w:val="18"/>
-                <w:szCs w:val="18"/>
-              </w:rPr>
-            </w:pPr>
-          </w:p>
-          <w:p>
-            <w:pPr>
-              <w:pStyle w:val="NormalWeb"/>
-              <w:spacing w:before="0" w:beforeAutospacing="0" w:after="0" w:afterAutospacing="0"/>
-              <w:jc w:val="both"/>
-              <w:rPr>
-                <w:rFonts w:ascii="Century Gothic" w:hAnsi="Century Gothic" w:cs="Arial"/>
-                <w:sz w:val="18"/>
-                <w:szCs w:val="18"/>
-              </w:rPr>
-            </w:pPr>
-          </w:p>
-          <w:p>
-            <w:pPr>
-              <w:pStyle w:val="NormalWeb"/>
-              <w:spacing w:before="0" w:beforeAutospacing="0" w:after="0" w:afterAutospacing="0"/>
-              <w:jc w:val="both"/>
-              <w:rPr>
-                <w:rFonts w:ascii="Century Gothic" w:hAnsi="Century Gothic" w:cs="Arial"/>
-                <w:sz w:val="18"/>
-                <w:szCs w:val="18"/>
-              </w:rPr>
-            </w:pPr>
-          </w:p>
-          <w:p>
-            <w:pPr>
-              <w:pStyle w:val="NormalWeb"/>
-              <w:spacing w:before="0" w:beforeAutospacing="0" w:after="0" w:afterAutospacing="0"/>
-              <w:jc w:val="both"/>
-              <w:rPr>
-                <w:rFonts w:ascii="Century Gothic" w:hAnsi="Century Gothic" w:cs="Arial"/>
-                <w:sz w:val="18"/>
-                <w:szCs w:val="18"/>
-              </w:rPr>
-            </w:pPr>
-          </w:p>
-          <w:p>
-            <w:pPr>
-              <w:pStyle w:val="NormalWeb"/>
-              <w:spacing w:before="0" w:beforeAutospacing="0" w:after="0" w:afterAutospacing="0"/>
-              <w:jc w:val="both"/>
-              <w:rPr>
-                <w:rFonts w:ascii="Century Gothic" w:hAnsi="Century Gothic" w:cs="Arial"/>
-                <w:sz w:val="18"/>
-                <w:szCs w:val="18"/>
-              </w:rPr>
-            </w:pPr>
+              <w:t>Una denuncia sobre agresividad es un informe oficial presentado a las autoridades para reportar un comportamiento violento o amenazante hacia una persona o grupo de personas. Este tipo de denuncia puede involucrar una amplia gama de situaciones, desde violencia física hasta acoso verbal o intimidación.</w:t>
+            </w:r>
           </w:p>
           <w:p>
             <w:pPr>
@@ -1643,7 +1547,7 @@
       </w:tr>
       <w:tr>
         <w:trPr>
-          <w:trHeight w:val="1051"/>
+          <w:trHeight w:val="685"/>
         </w:trPr>
         <w:tc>
           <w:tcPr>
@@ -1692,14 +1596,14 @@
                 <w:sz w:val="18"/>
                 <w:szCs w:val="18"/>
               </w:rPr>
-              <w:t>...</w:t>
+              <w:t>...........</w:t>
             </w:r>
           </w:p>
         </w:tc>
       </w:tr>
       <w:tr>
         <w:trPr>
-          <w:trHeight w:val="1480"/>
+          <w:trHeight w:val="1985"/>
         </w:trPr>
         <w:tc>
           <w:tcPr>
@@ -1749,7 +1653,34 @@
                 <w:sz w:val="18"/>
                 <w:szCs w:val="18"/>
               </w:rPr>
-              <w:t>${block_name}</w:t>
+              <w:t>1</w:t>
+            </w:r>
+            <w:r>
+              <w:rPr>
+                <w:rFonts w:ascii="Century Gothic" w:hAnsi="Century Gothic" w:cs="Arial"/>
+                <w:color w:val="0070C0"/>
+                <w:sz w:val="18"/>
+                <w:szCs w:val="18"/>
+              </w:rPr>
+              <w:t>:</w:t>
+            </w:r>
+            <w:r>
+              <w:rPr>
+                <w:rFonts w:ascii="Century Gothic" w:hAnsi="Century Gothic" w:cs="Arial"/>
+                <w:color w:val="0070C0"/>
+                <w:sz w:val="18"/>
+                <w:szCs w:val="18"/>
+              </w:rPr>
+              <w:t xml:space="preserve"> </w:t>
+            </w:r>
+            <w:r>
+              <w:rPr>
+                <w:rFonts w:ascii="Century Gothic" w:hAnsi="Century Gothic" w:cs="Arial"/>
+                <w:color w:val="0070C0"/>
+                <w:sz w:val="18"/>
+                <w:szCs w:val="18"/>
+              </w:rPr>
+              <w:t>diagrama_bd.png</w:t>
             </w:r>
           </w:p>
           <w:p>
@@ -1771,7 +1702,7 @@
                 <w:sz w:val="18"/>
                 <w:szCs w:val="18"/>
               </w:rPr>
-              <w:t>${contador}</w:t>
+              <w:t>2</w:t>
             </w:r>
             <w:r>
               <w:rPr>
@@ -1780,7 +1711,7 @@
                 <w:sz w:val="18"/>
                 <w:szCs w:val="18"/>
               </w:rPr>
-              <w:t xml:space="preserve">: </w:t>
+              <w:t>:</w:t>
             </w:r>
             <w:r>
               <w:rPr>
@@ -1789,125 +1720,80 @@
                 <w:sz w:val="18"/>
                 <w:szCs w:val="18"/>
               </w:rPr>
-              <w:t>${nombre-documento}</w:t>
-            </w:r>
-          </w:p>
-          <w:p>
-            <w:pPr>
-              <w:pStyle w:val="NormalWeb"/>
-              <w:spacing w:before="0" w:beforeAutospacing="0" w:after="0" w:afterAutospacing="0"/>
-              <w:jc w:val="both"/>
-              <w:rPr>
-                <w:rFonts w:ascii="Century Gothic" w:hAnsi="Century Gothic" w:cs="Arial"/>
-                <w:b/>
-                <w:bCs/>
-                <w:sz w:val="18"/>
-                <w:szCs w:val="18"/>
-              </w:rPr>
-            </w:pPr>
-            <w:r>
-              <w:rPr>
-                <w:rFonts w:ascii="Century Gothic" w:hAnsi="Century Gothic" w:cs="Arial"/>
-                <w:b/>
-                <w:bCs/>
-                <w:noProof/>
-                <w:sz w:val="18"/>
-                <w:szCs w:val="18"/>
-              </w:rPr>
-              <mc:AlternateContent>
-                <mc:Choice Requires="wps">
-                  <w:drawing>
-                    <wp:anchor distT="0" distB="0" distL="114300" distR="114300" simplePos="0" relativeHeight="251659264" behindDoc="0" locked="0" layoutInCell="1" allowOverlap="1" wp14:anchorId="15F82FE7" wp14:editId="75C90131">
-                      <wp:simplePos x="0" y="0"/>
-                      <wp:positionH relativeFrom="column">
-                        <wp:posOffset>3752850</wp:posOffset>
-                      </wp:positionH>
-                      <wp:positionV relativeFrom="paragraph">
-                        <wp:posOffset>84455</wp:posOffset>
-                      </wp:positionV>
-                      <wp:extent cx="1080000" cy="1080000"/>
-                      <wp:effectExtent l="0" t="0" r="6350" b="6350"/>
-                      <wp:wrapNone/>
-                      <wp:docPr id="1" name="Cuadro de texto 1"/>
-                      <wp:cNvGraphicFramePr/>
-                      <a:graphic xmlns:a="http://schemas.openxmlformats.org/drawingml/2006/main">
-                        <a:graphicData uri="http://schemas.microsoft.com/office/word/2010/wordprocessingShape">
-                          <wps:wsp>
-                            <wps:cNvSpPr txBox="1"/>
-                            <wps:spPr>
-                              <a:xfrm>
-                                <a:off x="0" y="0"/>
-                                <a:ext cx="1080000" cy="1080000"/>
-                              </a:xfrm>
-                              <a:prstGeom prst="rect">
-                                <a:avLst/>
-                              </a:prstGeom>
-                              <a:solidFill>
-                                <a:schemeClr val="lt1"/>
-                              </a:solidFill>
-                              <a:ln w="6350">
-                                <a:noFill/>
-                              </a:ln>
-                            </wps:spPr>
-                            <wps:txbx>
-                              <w:txbxContent>
-                                <w:p>
-                                  <w:pPr>
-                                    <w:spacing w:before="100" w:beforeAutospacing="1" w:after="100" w:afterAutospacing="1" w:line="240" w:lineRule="auto"/>
-                                    <w:jc w:val="center"/>
-                                    <w:rPr>
-                                      <w:rFonts w:ascii="Century Gothic" w:eastAsia="Times New Roman" w:hAnsi="Century Gothic" w:cs="Times New Roman"/>
-                                      <w:color w:val="000000"/>
-                                      <w:sz w:val="18"/>
-                                      <w:szCs w:val="18"/>
-                                      <w:lang w:eastAsia="es-PE"/>
-                                    </w:rPr>
-                                  </w:pPr>
-                                  <w:r>
-                                    <w:rPr>
-                                      <w:rFonts w:ascii="Century Gothic" w:eastAsia="Times New Roman" w:hAnsi="Century Gothic" w:cs="Times New Roman"/>
-                                      <w:color w:val="000000"/>
-                                      <w:sz w:val="18"/>
-                                      <w:szCs w:val="18"/>
-                                      <w:lang w:eastAsia="es-PE"/>
-                                    </w:rPr>
-                                    <w:t/>
-                                    <w:pict>
-                                      <v:shape type="#_x0000_t75" style="width:100px;height:100px" stroked="f">
-                                        <v:imagedata r:id="rId10" o:title=""/>
-                                      </v:shape>
-                                    </w:pict>
-                                    <w:t/>
-                                  </w:r>
-                                </w:p>
-                              </w:txbxContent>
-                            </wps:txbx>
-                            <wps:bodyPr rot="0" spcFirstLastPara="0" vertOverflow="overflow" horzOverflow="overflow" vert="horz" wrap="square" lIns="91440" tIns="45720" rIns="91440" bIns="45720" numCol="1" spcCol="0" rtlCol="0" fromWordArt="0" anchor="t" anchorCtr="0" forceAA="0" compatLnSpc="1">
-                              <a:prstTxWarp prst="textNoShape">
-                                <a:avLst/>
-                              </a:prstTxWarp>
-                              <a:noAutofit/>
-                            </wps:bodyPr>
-                          </wps:wsp>
-                        </a:graphicData>
-                      </a:graphic>
-                      <wp14:sizeRelH relativeFrom="margin">
-                        <wp14:pctWidth>0</wp14:pctWidth>
-                      </wp14:sizeRelH>
-                      <wp14:sizeRelV relativeFrom="margin">
-                        <wp14:pctHeight>0</wp14:pctHeight>
-                      </wp14:sizeRelV>
-                    </wp:anchor>
-                  </w:drawing>
-                </mc:Choice>
-                <mc:Fallback>
-                  <w:pict>
-                    <v:shapetype w14:anchorId="15F82FE7" id="_x0000_t202" coordsize="21600,21600" o:spt="202" path="m,l,21600r21600,l21600,xe">
-                      <v:stroke joinstyle="miter"/>
-                      <v:path gradientshapeok="t" o:connecttype="rect"/>
-                    </v:shapetype>
-                    <v:shape id="Cuadro de texto 1" o:spid="_x0000_s1026" type="#_x0000_t202" style="position:absolute;left:0;text-align:left;margin-left:295.5pt;margin-top:6.65pt;width:85.05pt;height:85.05pt;z-index:251659264;visibility:visible;mso-wrap-style:square;mso-width-percent:0;mso-height-percent:0;mso-wrap-distance-left:9pt;mso-wrap-distance-top:0;mso-wrap-distance-right:9pt;mso-wrap-distance-bottom:0;mso-position-horizontal:absolute;mso-position-horizontal-relative:text;mso-position-vertical:absolute;mso-position-vertical-relative:text;mso-width-percent:0;mso-height-percent:0;mso-width-relative:margin;mso-height-relative:margin;v-text-anchor:top" o:gfxdata="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" fillcolor="white [3201]" stroked="f" strokeweight=".5pt">
-                      <v:textbox>
+              <w:t xml:space="preserve"> </w:t>
+            </w:r>
+            <w:r>
+              <w:rPr>
+                <w:rFonts w:ascii="Century Gothic" w:hAnsi="Century Gothic" w:cs="Arial"/>
+                <w:color w:val="0070C0"/>
+                <w:sz w:val="18"/>
+                <w:szCs w:val="18"/>
+              </w:rPr>
+              <w:t>Profile (1).pdf</w:t>
+            </w:r>
+          </w:p>
+        </w:tc>
+      </w:tr>
+    </w:tbl>
+    <w:p>
+      <w:pPr>
+        <w:pStyle w:val="NormalWeb"/>
+        <w:spacing w:before="0" w:beforeAutospacing="0" w:after="0" w:afterAutospacing="0"/>
+        <w:ind w:left="4248" w:firstLine="708"/>
+        <w:jc w:val="both"/>
+        <w:rPr>
+          <w:rFonts w:ascii="Century Gothic" w:hAnsi="Century Gothic" w:cs="Arial"/>
+          <w:b/>
+          <w:color w:val="000000"/>
+          <w:sz w:val="20"/>
+          <w:szCs w:val="20"/>
+        </w:rPr>
+      </w:pPr>
+      <w:r>
+        <w:rPr>
+          <w:rFonts w:ascii="Century Gothic" w:hAnsi="Century Gothic" w:cs="Arial"/>
+          <w:b/>
+          <w:bCs/>
+          <w:noProof/>
+          <w:sz w:val="18"/>
+          <w:szCs w:val="18"/>
+        </w:rPr>
+        <mc:AlternateContent>
+          <mc:Choice Requires="wps">
+            <w:drawing>
+              <wp:anchor distT="0" distB="0" distL="114300" distR="114300" simplePos="0" relativeHeight="251659264" behindDoc="0" locked="0" layoutInCell="1" allowOverlap="1" wp14:anchorId="15F82FE7" wp14:editId="2151FFEA">
+                <wp:simplePos x="0" y="0"/>
+                <wp:positionH relativeFrom="column">
+                  <wp:posOffset>3101340</wp:posOffset>
+                </wp:positionH>
+                <wp:positionV relativeFrom="paragraph">
+                  <wp:posOffset>17780</wp:posOffset>
+                </wp:positionV>
+                <wp:extent cx="1080000" cy="1080000"/>
+                <wp:effectExtent l="0" t="0" r="6350" b="6350"/>
+                <wp:wrapNone/>
+                <wp:docPr id="1" name="Cuadro de texto 1"/>
+                <wp:cNvGraphicFramePr/>
+                <a:graphic xmlns:a="http://schemas.openxmlformats.org/drawingml/2006/main">
+                  <a:graphicData uri="http://schemas.microsoft.com/office/word/2010/wordprocessingShape">
+                    <wps:wsp>
+                      <wps:cNvSpPr txBox="1"/>
+                      <wps:spPr>
+                        <a:xfrm>
+                          <a:off x="0" y="0"/>
+                          <a:ext cx="1080000" cy="1080000"/>
+                        </a:xfrm>
+                        <a:prstGeom prst="rect">
+                          <a:avLst/>
+                        </a:prstGeom>
+                        <a:solidFill>
+                          <a:schemeClr val="lt1"/>
+                        </a:solidFill>
+                        <a:ln w="6350">
+                          <a:noFill/>
+                        </a:ln>
+                      </wps:spPr>
+                      <wps:txbx>
                         <w:txbxContent>
                           <w:p>
                             <w:pPr>
@@ -1939,25 +1825,71 @@
                             </w:r>
                           </w:p>
                         </w:txbxContent>
-                      </v:textbox>
-                    </v:shape>
-                  </w:pict>
-                </mc:Fallback>
-              </mc:AlternateContent>
-            </w:r>
-            <w:r>
-              <w:rPr>
-                <w:rFonts w:ascii="Century Gothic" w:hAnsi="Century Gothic" w:cs="Arial"/>
-                <w:color w:val="0070C0"/>
-                <w:sz w:val="18"/>
-                <w:szCs w:val="18"/>
-              </w:rPr>
-              <w:t>${/block_name}</w:t>
-            </w:r>
-          </w:p>
-        </w:tc>
-      </w:tr>
-    </w:tbl>
+                      </wps:txbx>
+                      <wps:bodyPr rot="0" spcFirstLastPara="0" vertOverflow="overflow" horzOverflow="overflow" vert="horz" wrap="square" lIns="91440" tIns="45720" rIns="91440" bIns="45720" numCol="1" spcCol="0" rtlCol="0" fromWordArt="0" anchor="t" anchorCtr="0" forceAA="0" compatLnSpc="1">
+                        <a:prstTxWarp prst="textNoShape">
+                          <a:avLst/>
+                        </a:prstTxWarp>
+                        <a:noAutofit/>
+                      </wps:bodyPr>
+                    </wps:wsp>
+                  </a:graphicData>
+                </a:graphic>
+                <wp14:sizeRelH relativeFrom="margin">
+                  <wp14:pctWidth>0</wp14:pctWidth>
+                </wp14:sizeRelH>
+                <wp14:sizeRelV relativeFrom="margin">
+                  <wp14:pctHeight>0</wp14:pctHeight>
+                </wp14:sizeRelV>
+              </wp:anchor>
+            </w:drawing>
+          </mc:Choice>
+          <mc:Fallback>
+            <w:pict>
+              <v:shapetype w14:anchorId="15F82FE7" id="_x0000_t202" coordsize="21600,21600" o:spt="202" path="m,l,21600r21600,l21600,xe">
+                <v:stroke joinstyle="miter"/>
+                <v:path gradientshapeok="t" o:connecttype="rect"/>
+              </v:shapetype>
+              <v:shape id="Cuadro de texto 1" o:spid="_x0000_s1026" type="#_x0000_t202" style="position:absolute;left:0;text-align:left;margin-left:244.2pt;margin-top:1.4pt;width:85.05pt;height:85.05pt;z-index:251659264;visibility:visible;mso-wrap-style:square;mso-width-percent:0;mso-height-percent:0;mso-wrap-distance-left:9pt;mso-wrap-distance-top:0;mso-wrap-distance-right:9pt;mso-wrap-distance-bottom:0;mso-position-horizontal:absolute;mso-position-horizontal-relative:text;mso-position-vertical:absolute;mso-position-vertical-relative:text;mso-width-percent:0;mso-height-percent:0;mso-width-relative:margin;mso-height-relative:margin;v-text-anchor:top" o:gfxdata="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" fillcolor="white [3201]" stroked="f" strokeweight=".5pt">
+                <v:textbox>
+                  <w:txbxContent>
+                    <w:p>
+                      <w:pPr>
+                        <w:spacing w:before="100" w:beforeAutospacing="1" w:after="100" w:afterAutospacing="1" w:line="240" w:lineRule="auto"/>
+                        <w:jc w:val="center"/>
+                        <w:rPr>
+                          <w:rFonts w:ascii="Century Gothic" w:eastAsia="Times New Roman" w:hAnsi="Century Gothic" w:cs="Times New Roman"/>
+                          <w:color w:val="000000"/>
+                          <w:sz w:val="18"/>
+                          <w:szCs w:val="18"/>
+                          <w:lang w:eastAsia="es-PE"/>
+                        </w:rPr>
+                      </w:pPr>
+                      <w:r>
+                        <w:rPr>
+                          <w:rFonts w:ascii="Century Gothic" w:eastAsia="Times New Roman" w:hAnsi="Century Gothic" w:cs="Times New Roman"/>
+                          <w:color w:val="000000"/>
+                          <w:sz w:val="18"/>
+                          <w:szCs w:val="18"/>
+                          <w:lang w:eastAsia="es-PE"/>
+                        </w:rPr>
+                        <w:t/>
+                        <w:pict>
+                          <v:shape type="#_x0000_t75" style="width:100px;height:100px" stroked="f">
+                            <v:imagedata r:id="rId10" o:title=""/>
+                          </v:shape>
+                        </w:pict>
+                        <w:t/>
+                      </w:r>
+                    </w:p>
+                  </w:txbxContent>
+                </v:textbox>
+              </v:shape>
+            </w:pict>
+          </mc:Fallback>
+        </mc:AlternateContent>
+      </w:r>
+    </w:p>
     <w:p>
       <w:pPr>
         <w:pStyle w:val="NormalWeb"/>
@@ -1993,6 +1925,34 @@
         <w:pStyle w:val="NormalWeb"/>
         <w:spacing w:before="0" w:beforeAutospacing="0" w:after="0" w:afterAutospacing="0"/>
         <w:ind w:left="4248" w:firstLine="708"/>
+        <w:jc w:val="both"/>
+        <w:rPr>
+          <w:rFonts w:ascii="Century Gothic" w:hAnsi="Century Gothic" w:cs="Arial"/>
+          <w:b/>
+          <w:color w:val="000000"/>
+          <w:sz w:val="20"/>
+          <w:szCs w:val="20"/>
+        </w:rPr>
+      </w:pPr>
+    </w:p>
+    <w:p>
+      <w:pPr>
+        <w:pStyle w:val="NormalWeb"/>
+        <w:spacing w:before="0" w:beforeAutospacing="0" w:after="0" w:afterAutospacing="0"/>
+        <w:jc w:val="both"/>
+        <w:rPr>
+          <w:rFonts w:ascii="Century Gothic" w:hAnsi="Century Gothic" w:cs="Arial"/>
+          <w:b/>
+          <w:color w:val="000000"/>
+          <w:sz w:val="20"/>
+          <w:szCs w:val="20"/>
+        </w:rPr>
+      </w:pPr>
+    </w:p>
+    <w:p>
+      <w:pPr>
+        <w:pStyle w:val="NormalWeb"/>
+        <w:spacing w:before="0" w:beforeAutospacing="0" w:after="0" w:afterAutospacing="0"/>
         <w:jc w:val="both"/>
         <w:rPr>
           <w:rFonts w:ascii="Century Gothic" w:hAnsi="Century Gothic" w:cs="Arial"/>
@@ -2272,29 +2232,7 @@
           <w:szCs w:val="18"/>
           <w:lang w:eastAsia="es-PE"/>
         </w:rPr>
-        <w:t xml:space="preserve"> Es la persona autoridad, docente, estudiante o funcionario a quienes </w:t>
-      </w:r>
-      <w:proofErr w:type="gramStart"/>
-      <w:r>
-        <w:rPr>
-          <w:rFonts w:ascii="Century Gothic" w:eastAsia="Times New Roman" w:hAnsi="Century Gothic" w:cs="Times New Roman"/>
-          <w:color w:val="000000"/>
-          <w:sz w:val="18"/>
-          <w:szCs w:val="18"/>
-          <w:lang w:eastAsia="es-PE"/>
-        </w:rPr>
-        <w:t>el recurrente estima</w:t>
-      </w:r>
-      <w:proofErr w:type="gramEnd"/>
-      <w:r>
-        <w:rPr>
-          <w:rFonts w:ascii="Century Gothic" w:eastAsia="Times New Roman" w:hAnsi="Century Gothic" w:cs="Times New Roman"/>
-          <w:color w:val="000000"/>
-          <w:sz w:val="18"/>
-          <w:szCs w:val="18"/>
-          <w:lang w:eastAsia="es-PE"/>
-        </w:rPr>
-        <w:t xml:space="preserve"> que ha vulnerado sus derechos.</w:t>
+        <w:t xml:space="preserve"> Es la persona autoridad, docente, estudiante o funcionario a quienes el recurrente estima que ha vulnerado sus derechos.</w:t>
       </w:r>
     </w:p>
     <w:p>
@@ -2315,7 +2253,6 @@
           <w:lang w:eastAsia="es-PE"/>
         </w:rPr>
       </w:pPr>
-      <w:proofErr w:type="gramStart"/>
       <w:r>
         <w:rPr>
           <w:rFonts w:ascii="Century Gothic" w:eastAsia="Times New Roman" w:hAnsi="Century Gothic" w:cs="Times New Roman"/>
@@ -2346,18 +2283,7 @@
           <w:szCs w:val="18"/>
           <w:lang w:eastAsia="es-PE"/>
         </w:rPr>
-        <w:t>.</w:t>
-      </w:r>
-      <w:proofErr w:type="gramEnd"/>
-      <w:r>
-        <w:rPr>
-          <w:rFonts w:ascii="Century Gothic" w:eastAsia="Times New Roman" w:hAnsi="Century Gothic" w:cs="Times New Roman"/>
-          <w:color w:val="000000"/>
-          <w:sz w:val="18"/>
-          <w:szCs w:val="18"/>
-          <w:lang w:eastAsia="es-PE"/>
-        </w:rPr>
-        <w:t xml:space="preserve"> Una solicitud se califica como queja cuando un miembro de la comunidad universitaria o un grupo de ellos requiere la intervención de la Defensoría Universitaria ante una vulneración o peligro de vulneración de un derecho fundamental por la acción de una entidad de la administración o docencia universitaria. Una queja se atiende con el fin de proteger a las personas, cesar los actos arbitrarios y/o negligentes y con el fin de restituir sus derechos.</w:t>
+        <w:t>. Una solicitud se califica como queja cuando un miembro de la comunidad universitaria o un grupo de ellos requiere la intervención de la Defensoría Universitaria ante una vulneración o peligro de vulneración de un derecho fundamental por la acción de una entidad de la administración o docencia universitaria. Una queja se atiende con el fin de proteger a las personas, cesar los actos arbitrarios y/o negligentes y con el fin de restituir sus derechos.</w:t>
       </w:r>
     </w:p>
     <w:p>
@@ -3505,6 +3431,56 @@
     <w:basedOn w:val="Fuentedeprrafopredeter"/>
     <w:rsid w:val="002130F6"/>
   </w:style>
+  <w:style w:type="paragraph" w:styleId="HTMLconformatoprevio">
+    <w:name w:val="HTML Preformatted"/>
+    <w:basedOn w:val="Normal"/>
+    <w:link w:val="HTMLconformatoprevioCar"/>
+    <w:uiPriority w:val="99"/>
+    <w:semiHidden/>
+    <w:unhideWhenUsed/>
+    <w:rsid w:val="003F38CF"/>
+    <w:pPr>
+      <w:tabs>
+        <w:tab w:val="left" w:pos="916"/>
+        <w:tab w:val="left" w:pos="1832"/>
+        <w:tab w:val="left" w:pos="2748"/>
+        <w:tab w:val="left" w:pos="3664"/>
+        <w:tab w:val="left" w:pos="4580"/>
+        <w:tab w:val="left" w:pos="5496"/>
+        <w:tab w:val="left" w:pos="6412"/>
+        <w:tab w:val="left" w:pos="7328"/>
+        <w:tab w:val="left" w:pos="8244"/>
+        <w:tab w:val="left" w:pos="9160"/>
+        <w:tab w:val="left" w:pos="10076"/>
+        <w:tab w:val="left" w:pos="10992"/>
+        <w:tab w:val="left" w:pos="11908"/>
+        <w:tab w:val="left" w:pos="12824"/>
+        <w:tab w:val="left" w:pos="13740"/>
+        <w:tab w:val="left" w:pos="14656"/>
+      </w:tabs>
+      <w:spacing w:after="0" w:line="240" w:lineRule="auto"/>
+    </w:pPr>
+    <w:rPr>
+      <w:rFonts w:ascii="Courier New" w:eastAsia="Times New Roman" w:hAnsi="Courier New" w:cs="Courier New"/>
+      <w:sz w:val="20"/>
+      <w:szCs w:val="20"/>
+      <w:lang w:eastAsia="es-PE"/>
+    </w:rPr>
+  </w:style>
+  <w:style w:type="character" w:customStyle="1" w:styleId="HTMLconformatoprevioCar">
+    <w:name w:val="HTML con formato previo Car"/>
+    <w:basedOn w:val="Fuentedeprrafopredeter"/>
+    <w:link w:val="HTMLconformatoprevio"/>
+    <w:uiPriority w:val="99"/>
+    <w:semiHidden/>
+    <w:rsid w:val="003F38CF"/>
+    <w:rPr>
+      <w:rFonts w:ascii="Courier New" w:eastAsia="Times New Roman" w:hAnsi="Courier New" w:cs="Courier New"/>
+      <w:sz w:val="20"/>
+      <w:szCs w:val="20"/>
+      <w:lang w:eastAsia="es-PE"/>
+    </w:rPr>
+  </w:style>
 </w:styles>
 </file>
 

</xml_diff>